<commit_message>
Añado imagenes a blog
</commit_message>
<xml_diff>
--- a/Documentacion/Guia_Estilos.docx
+++ b/Documentacion/Guia_Estilos.docx
@@ -1587,13 +1587,8 @@
       <w:r>
         <w:t xml:space="preserve">: </w:t>
       </w:r>
-      <w:proofErr w:type="spellStart"/>
-      <w:r>
-        <w:t>Nav</w:t>
-      </w:r>
-      <w:proofErr w:type="spellEnd"/>
-      <w:r>
-        <w:t xml:space="preserve"> y bordes.</w:t>
+      <w:r>
+        <w:t>Nav y bordes.</w:t>
       </w:r>
       <w:r>
         <w:t xml:space="preserve"> </w:t>
@@ -2439,11 +2434,9 @@
       <w:r>
         <w:t xml:space="preserve"> </w:t>
       </w:r>
-      <w:proofErr w:type="spellStart"/>
       <w:r>
         <w:t>Sauber</w:t>
       </w:r>
-      <w:proofErr w:type="spellEnd"/>
       <w:r>
         <w:t xml:space="preserve"> y sus pilotos</w:t>
       </w:r>
@@ -2578,13 +2571,8 @@
         <w:spacing w:after="240"/>
       </w:pPr>
       <w:r>
-        <w:t xml:space="preserve">Para las imágenes que tengan poco contraste con el fondo se aplica un borde de 1 </w:t>
-      </w:r>
-      <w:proofErr w:type="spellStart"/>
-      <w:r>
-        <w:t>px</w:t>
-      </w:r>
-      <w:proofErr w:type="spellEnd"/>
+        <w:t>Para las imágenes que tengan poco contraste con el fondo se aplica un borde de 1 px</w:t>
+      </w:r>
     </w:p>
     <w:p>
       <w:pPr>
@@ -2684,13 +2672,8 @@
         <w:spacing w:after="240"/>
       </w:pPr>
       <w:r>
-        <w:t xml:space="preserve">460px x 267px </w:t>
-      </w:r>
-      <w:proofErr w:type="spellStart"/>
-      <w:r>
-        <w:t>jpg</w:t>
-      </w:r>
-      <w:proofErr w:type="spellEnd"/>
+        <w:t>460px x 267px jpg</w:t>
+      </w:r>
     </w:p>
     <w:p>
       <w:pPr>
@@ -2782,13 +2765,8 @@
         <w:t xml:space="preserve">#000000 </w:t>
       </w:r>
       <w:r>
-        <w:t xml:space="preserve">de 2 </w:t>
-      </w:r>
-      <w:proofErr w:type="spellStart"/>
-      <w:r>
-        <w:t>px</w:t>
-      </w:r>
-      <w:proofErr w:type="spellEnd"/>
+        <w:t>de 2 px</w:t>
+      </w:r>
       <w:r>
         <w:t xml:space="preserve">. Por </w:t>
       </w:r>
@@ -2796,15 +2774,7 @@
         <w:t>último</w:t>
       </w:r>
       <w:r>
-        <w:t xml:space="preserve">, el </w:t>
-      </w:r>
-      <w:proofErr w:type="spellStart"/>
-      <w:r>
-        <w:t>footer</w:t>
-      </w:r>
-      <w:proofErr w:type="spellEnd"/>
-      <w:r>
-        <w:t xml:space="preserve"> </w:t>
+        <w:t xml:space="preserve">, el footer </w:t>
       </w:r>
       <w:r>
         <w:t>ocupará</w:t>
@@ -3125,34 +3095,37 @@
         <w:spacing w:after="240"/>
       </w:pPr>
       <w:r>
-        <w:t xml:space="preserve">Para este apartado se cambia la estructura ya que Introducimos un nuevo </w:t>
-      </w:r>
-      <w:r>
-        <w:t>título</w:t>
-      </w:r>
-      <w:r>
-        <w:t xml:space="preserve">, este será el de cada uno de los 3 apartados del blog. Inferior a </w:t>
-      </w:r>
-      <w:r>
-        <w:t>él</w:t>
-      </w:r>
-      <w:r>
-        <w:t xml:space="preserve">, estarán la imagen en la parte izquierda y el texto en la parte derecha, el conjunto de imagen y texto estarán centrados teniendo como máximo el 70% del ancho de la ventana y la imagen nunca sobrepasando la altura del texto. </w:t>
-      </w:r>
-      <w:r>
-        <w:t>Los espacios entre los distintos apartados serán</w:t>
-      </w:r>
-      <w:r>
-        <w:t xml:space="preserve"> del 5%</w:t>
-      </w:r>
-      <w:r>
-        <w:t xml:space="preserve">. El </w:t>
-      </w:r>
-      <w:r>
-        <w:t>título</w:t>
-      </w:r>
-      <w:r>
-        <w:t xml:space="preserve"> de cada uno de los apartados estará en la parte superior izquierda del texto.</w:t>
+        <w:t>Para este apartado se cambia la estructura ya que Introducimos un n</w:t>
+      </w:r>
+      <w:r>
+        <w:t xml:space="preserve">uevo formato. El titulo esta centrado dejando un </w:t>
+      </w:r>
+      <w:r>
+        <w:t>margen</w:t>
+      </w:r>
+      <w:r>
+        <w:t xml:space="preserve"> tanto superior como inferior. La parte del contenido se divide en 2 partes</w:t>
+      </w:r>
+      <w:r>
+        <w:t>, en la izquierda estarán los blogs publicados ocupando el 50% de la pagina dejando un margen en ambos lados siendo de 5%. Todos los posts se tienen la misma estructura, imagen, la cual tiene una relación 16:9 y ocupa todo el ancho del contenedor, seguido por el título</w:t>
+      </w:r>
+      <w:r>
+        <w:t xml:space="preserve"> con un tamaño de 18px</w:t>
+      </w:r>
+      <w:r>
+        <w:t xml:space="preserve"> justificado y el cuerpo del mismo. En la parte derecha se encuentran otros contenedores con la misma relación que el izquierdo, en el primero aparecen los links de otros blogs</w:t>
+      </w:r>
+      <w:r>
+        <w:t xml:space="preserve"> seguido por el ultimo video publicado en el canal de YouTube y en la parte inferior</w:t>
+      </w:r>
+      <w:r>
+        <w:t xml:space="preserve"> los enlaces al canal de youtube, a la cuenta de Instagram y la página oficial de F1</w:t>
+      </w:r>
+      <w:r>
+        <w:t>.</w:t>
+      </w:r>
+      <w:r>
+        <w:t xml:space="preserve"> </w:t>
       </w:r>
     </w:p>
     <w:p>
@@ -3202,12 +3175,10 @@
         <w:spacing w:after="240"/>
       </w:pPr>
       <w:bookmarkStart w:id="12" w:name="_Toc158284758"/>
-      <w:proofErr w:type="spellStart"/>
       <w:r>
         <w:t>Login</w:t>
       </w:r>
       <w:bookmarkEnd w:id="12"/>
-      <w:proofErr w:type="spellEnd"/>
     </w:p>
     <w:p>
       <w:pPr>
@@ -3215,15 +3186,7 @@
         <w:spacing w:after="240"/>
       </w:pPr>
       <w:r>
-        <w:t xml:space="preserve">Para el </w:t>
-      </w:r>
-      <w:proofErr w:type="spellStart"/>
-      <w:r>
-        <w:t>login</w:t>
-      </w:r>
-      <w:proofErr w:type="spellEnd"/>
-      <w:r>
-        <w:t xml:space="preserve"> hay una nueva estructura en la que </w:t>
+        <w:t xml:space="preserve">Para el login hay una nueva estructura en la que </w:t>
       </w:r>
       <w:r>
         <w:t xml:space="preserve">aparece un formulario en el centro de la ventana con una </w:t>

</xml_diff>